<commit_message>
this is the hot_fix modify
</commit_message>
<xml_diff>
--- a/我的周报.docx
+++ b/我的周报.docx
@@ -13,6 +13,26 @@
           <w:rFonts w:hint="eastAsia"/>
         </w:rPr>
         <w:t>这是我的第一天的工作</w:t>
+      </w:r>
+    </w:p>
+    <w:p>
+      <w:pPr>
+        <w:rPr>
+          <w:rFonts w:hint="eastAsia"/>
+        </w:rPr>
+      </w:pPr>
+    </w:p>
+    <w:p>
+      <w:pPr>
+        <w:rPr>
+          <w:rFonts w:hint="eastAsia"/>
+        </w:rPr>
+      </w:pPr>
+      <w:r>
+        <w:rPr>
+          <w:rFonts w:hint="eastAsia"/>
+        </w:rPr>
+        <w:t>这是我的修改</w:t>
       </w:r>
       <w:bookmarkStart w:id="0" w:name="_GoBack"/>
       <w:bookmarkEnd w:id="0"/>

</xml_diff>

<commit_message>
the second modify hot_fix
</commit_message>
<xml_diff>
--- a/我的周报.docx
+++ b/我的周报.docx
@@ -3,11 +3,6 @@
 <w:document xmlns:wpc="http://schemas.microsoft.com/office/word/2010/wordprocessingCanvas" xmlns:mc="http://schemas.openxmlformats.org/markup-compatibility/2006" xmlns:o="urn:schemas-microsoft-com:office:office" xmlns:r="http://schemas.openxmlformats.org/officeDocument/2006/relationships" xmlns:m="http://schemas.openxmlformats.org/officeDocument/2006/math" xmlns:v="urn:schemas-microsoft-com:vml" xmlns:wp14="http://schemas.microsoft.com/office/word/2010/wordprocessingDrawing" xmlns:wp="http://schemas.openxmlformats.org/drawingml/2006/wordprocessingDrawing" xmlns:w10="urn:schemas-microsoft-com:office:word" xmlns:w="http://schemas.openxmlformats.org/wordprocessingml/2006/main" xmlns:w14="http://schemas.microsoft.com/office/word/2010/wordml" xmlns:wpg="http://schemas.microsoft.com/office/word/2010/wordprocessingGroup" xmlns:wpi="http://schemas.microsoft.com/office/word/2010/wordprocessingInk" xmlns:wne="http://schemas.microsoft.com/office/word/2006/wordml" xmlns:wps="http://schemas.microsoft.com/office/word/2010/wordprocessingShape" mc:Ignorable="w14 wp14">
   <w:body>
     <w:p>
-      <w:pPr>
-        <w:rPr>
-          <w:rFonts w:hint="eastAsia"/>
-        </w:rPr>
-      </w:pPr>
       <w:r>
         <w:rPr>
           <w:rFonts w:hint="eastAsia"/>
@@ -15,13 +10,7 @@
         <w:t>这是我的第一天的工作</w:t>
       </w:r>
     </w:p>
-    <w:p>
-      <w:pPr>
-        <w:rPr>
-          <w:rFonts w:hint="eastAsia"/>
-        </w:rPr>
-      </w:pPr>
-    </w:p>
+    <w:p/>
     <w:p>
       <w:pPr>
         <w:rPr>
@@ -33,6 +22,21 @@
           <w:rFonts w:hint="eastAsia"/>
         </w:rPr>
         <w:t>这是我的修改</w:t>
+      </w:r>
+    </w:p>
+    <w:p>
+      <w:pPr>
+        <w:rPr>
+          <w:rFonts w:hint="eastAsia"/>
+        </w:rPr>
+      </w:pPr>
+    </w:p>
+    <w:p>
+      <w:r>
+        <w:rPr>
+          <w:rFonts w:hint="eastAsia"/>
+        </w:rPr>
+        <w:t>这是我的第二条修改</w:t>
       </w:r>
       <w:bookmarkStart w:id="0" w:name="_GoBack"/>
       <w:bookmarkEnd w:id="0"/>

</xml_diff>

<commit_message>
modify add a command
</commit_message>
<xml_diff>
--- a/我的周报.docx
+++ b/我的周报.docx
@@ -7,16 +7,19 @@
         <w:rPr>
           <w:rFonts w:hint="eastAsia"/>
         </w:rPr>
-        <w:t>这是我的第一天的工作</w:t>
+        <w:t>这是我的第二</w:t>
+      </w:r>
+      <w:bookmarkStart w:id="0" w:name="_GoBack"/>
+      <w:bookmarkEnd w:id="0"/>
+      <w:r>
+        <w:rPr>
+          <w:rFonts w:hint="eastAsia"/>
+        </w:rPr>
+        <w:t>天的工作</w:t>
       </w:r>
     </w:p>
     <w:p/>
     <w:p>
-      <w:pPr>
-        <w:rPr>
-          <w:rFonts w:hint="eastAsia"/>
-        </w:rPr>
-      </w:pPr>
       <w:r>
         <w:rPr>
           <w:rFonts w:hint="eastAsia"/>
@@ -24,13 +27,7 @@
         <w:t>这是我的修改</w:t>
       </w:r>
     </w:p>
-    <w:p>
-      <w:pPr>
-        <w:rPr>
-          <w:rFonts w:hint="eastAsia"/>
-        </w:rPr>
-      </w:pPr>
-    </w:p>
+    <w:p/>
     <w:p>
       <w:r>
         <w:rPr>
@@ -38,8 +35,6 @@
         </w:rPr>
         <w:t>这是我的第二条修改</w:t>
       </w:r>
-      <w:bookmarkStart w:id="0" w:name="_GoBack"/>
-      <w:bookmarkEnd w:id="0"/>
     </w:p>
     <w:sectPr>
       <w:pgSz w:w="11906" w:h="16838"/>

</xml_diff>

<commit_message>
hot fix modify third line
</commit_message>
<xml_diff>
--- a/我的周报.docx
+++ b/我的周报.docx
@@ -12,11 +12,6 @@
     </w:p>
     <w:p/>
     <w:p>
-      <w:pPr>
-        <w:rPr>
-          <w:rFonts w:hint="eastAsia"/>
-        </w:rPr>
-      </w:pPr>
       <w:r>
         <w:rPr>
           <w:rFonts w:hint="eastAsia"/>
@@ -24,22 +19,28 @@
         <w:t>这是我的修改</w:t>
       </w:r>
     </w:p>
-    <w:p>
-      <w:pPr>
-        <w:rPr>
-          <w:rFonts w:hint="eastAsia"/>
-        </w:rPr>
-      </w:pPr>
-    </w:p>
+    <w:p/>
     <w:p>
       <w:r>
         <w:rPr>
           <w:rFonts w:hint="eastAsia"/>
         </w:rPr>
-        <w:t>这是我的第二条修改</w:t>
+        <w:t>这是我的第</w:t>
+      </w:r>
+      <w:r>
+        <w:rPr>
+          <w:rFonts w:hint="eastAsia"/>
+        </w:rPr>
+        <w:t>三</w:t>
       </w:r>
       <w:bookmarkStart w:id="0" w:name="_GoBack"/>
       <w:bookmarkEnd w:id="0"/>
+      <w:r>
+        <w:rPr>
+          <w:rFonts w:hint="eastAsia"/>
+        </w:rPr>
+        <w:t>条修改</w:t>
+      </w:r>
     </w:p>
     <w:sectPr>
       <w:pgSz w:w="11906" w:h="16838"/>

</xml_diff>